<commit_message>
updated final doc with training as well as diagram
</commit_message>
<xml_diff>
--- a/Final Documentation.docx
+++ b/Final Documentation.docx
@@ -97,8 +97,6 @@
       <w:r>
         <w:t>easy backup and retrieval.</w:t>
       </w:r>
-      <w:bookmarkStart w:id="0" w:name="_GoBack"/>
-      <w:bookmarkEnd w:id="0"/>
     </w:p>
     <w:p>
       <w:pPr>
@@ -2606,6 +2604,174 @@
         <w:t>Due to record locking issues, communication with the SQLite database was abstracted into wrapper files that allowed for atomic (complete the entire operation or complete none of it) operations on rows. This moved some responsibility off of programmers to open and close their own connections and ensured data was transferred. This improvement greatly sped up development times.</w:t>
       </w:r>
     </w:p>
+    <w:p/>
+    <w:p>
+      <w:pPr>
+        <w:pStyle w:val="Heading2"/>
+      </w:pPr>
+      <w:r>
+        <w:t>Training and Support</w:t>
+      </w:r>
+    </w:p>
+    <w:p>
+      <w:pPr>
+        <w:spacing w:line="360" w:lineRule="auto"/>
+        <w:ind w:firstLine="720"/>
+        <w:rPr>
+          <w:sz w:val="22"/>
+          <w:szCs w:val="22"/>
+        </w:rPr>
+      </w:pPr>
+      <w:r>
+        <w:rPr>
+          <w:sz w:val="22"/>
+          <w:szCs w:val="22"/>
+        </w:rPr>
+        <w:t xml:space="preserve">The support and training plan put in place for Diamond taxi’s implementation of Project Opal will be several-fold. Firstly, the rollout will occur within the office workers, followed by the mechanics, and finally followed by the drivers. Secondly, there will be mandatory half-hour training sessions put on by team </w:t>
+      </w:r>
+      <w:proofErr w:type="gramStart"/>
+      <w:r>
+        <w:rPr>
+          <w:sz w:val="22"/>
+          <w:szCs w:val="22"/>
+        </w:rPr>
+        <w:t>leaders(</w:t>
+      </w:r>
+      <w:proofErr w:type="gramEnd"/>
+      <w:r>
+        <w:rPr>
+          <w:sz w:val="22"/>
+          <w:szCs w:val="22"/>
+        </w:rPr>
+        <w:t xml:space="preserve">foremen/managers).Thirdly, the developers are available through direct e-mail access, and they will make monthly checks upon the system using </w:t>
+      </w:r>
+      <w:proofErr w:type="spellStart"/>
+      <w:r>
+        <w:rPr>
+          <w:sz w:val="22"/>
+          <w:szCs w:val="22"/>
+        </w:rPr>
+        <w:t>remoting</w:t>
+      </w:r>
+      <w:proofErr w:type="spellEnd"/>
+      <w:r>
+        <w:rPr>
+          <w:sz w:val="22"/>
+          <w:szCs w:val="22"/>
+        </w:rPr>
+        <w:t xml:space="preserve"> tools. </w:t>
+      </w:r>
+    </w:p>
+    <w:p>
+      <w:pPr>
+        <w:spacing w:line="360" w:lineRule="auto"/>
+        <w:ind w:firstLine="720"/>
+        <w:rPr>
+          <w:sz w:val="22"/>
+          <w:szCs w:val="22"/>
+        </w:rPr>
+      </w:pPr>
+      <w:r>
+        <w:rPr>
+          <w:sz w:val="22"/>
+          <w:szCs w:val="22"/>
+        </w:rPr>
+        <w:t xml:space="preserve">In terms of the rollout, it will go in the order of office workers, mechanics, </w:t>
+      </w:r>
+      <w:proofErr w:type="gramStart"/>
+      <w:r>
+        <w:rPr>
+          <w:sz w:val="22"/>
+          <w:szCs w:val="22"/>
+        </w:rPr>
+        <w:t>then</w:t>
+      </w:r>
+      <w:proofErr w:type="gramEnd"/>
+      <w:r>
+        <w:rPr>
+          <w:sz w:val="22"/>
+          <w:szCs w:val="22"/>
+        </w:rPr>
+        <w:t xml:space="preserve"> drivers. The reasoning for this is that there are the least amount of office workers, followed by mechanics, and then </w:t>
+      </w:r>
+      <w:r>
+        <w:rPr>
+          <w:sz w:val="22"/>
+          <w:szCs w:val="22"/>
+        </w:rPr>
+        <w:lastRenderedPageBreak/>
+        <w:t>the drivers are the largest group. This staggered rollout will allow us to continue testing and correcting user experience issues on a small scale before expanding it to the full operation. This is in our opinion the best type of rollout, as it prevents massive dissatisfaction with the system not working for the entire organization. Each phase will last approximate 3 weeks, allowing ample time for abilities of the system to be tested and corrected.</w:t>
+      </w:r>
+    </w:p>
+    <w:p>
+      <w:pPr>
+        <w:spacing w:line="360" w:lineRule="auto"/>
+        <w:ind w:firstLine="708"/>
+        <w:rPr>
+          <w:sz w:val="22"/>
+          <w:szCs w:val="22"/>
+        </w:rPr>
+      </w:pPr>
+      <w:r>
+        <w:rPr>
+          <w:sz w:val="22"/>
+          <w:szCs w:val="22"/>
+        </w:rPr>
+        <w:t>Secondly, with regards to the training sessions, they will be put on by the foremen and team leaders. Project Opal is simple enough for it to be taught in its entirety in 30 minutes. The team leaders and foremen will be taught personally by the developers. On the administrative side, there are currently only two people who need access to it. They will undergo personalized one on one training until they are familiar with the system. This will allow them, and hopefully the foremen as well, to become super users of the system, thus reducing the need for the basic users to contact the developers, as they will have their own in-house support. Training will occur at the kiosk, and users will be required to clock in and out by the end of the training session.</w:t>
+      </w:r>
+    </w:p>
+    <w:p>
+      <w:pPr>
+        <w:spacing w:line="360" w:lineRule="auto"/>
+        <w:ind w:firstLine="720"/>
+        <w:rPr>
+          <w:sz w:val="22"/>
+          <w:szCs w:val="22"/>
+        </w:rPr>
+      </w:pPr>
+      <w:r>
+        <w:rPr>
+          <w:sz w:val="22"/>
+          <w:szCs w:val="22"/>
+        </w:rPr>
+        <w:t xml:space="preserve">Finally, with regards to the support program, the kiosk will have corporate </w:t>
+      </w:r>
+      <w:proofErr w:type="spellStart"/>
+      <w:r>
+        <w:rPr>
+          <w:sz w:val="22"/>
+          <w:szCs w:val="22"/>
+        </w:rPr>
+        <w:t>teamviewer</w:t>
+      </w:r>
+      <w:proofErr w:type="spellEnd"/>
+      <w:r>
+        <w:rPr>
+          <w:sz w:val="22"/>
+          <w:szCs w:val="22"/>
+        </w:rPr>
+        <w:t xml:space="preserve"> installed on it, allowing remote access to the developers in the case of emergencies or serious bugs that need immediate patching.  There will be an e-mail account set up for support purposes, </w:t>
+      </w:r>
+      <w:hyperlink r:id="rId7" w:history="1">
+        <w:r>
+          <w:rPr>
+            <w:rStyle w:val="Hyperlink"/>
+            <w:sz w:val="22"/>
+            <w:szCs w:val="22"/>
+          </w:rPr>
+          <w:t>support@projectopal.com</w:t>
+        </w:r>
+      </w:hyperlink>
+      <w:r>
+        <w:rPr>
+          <w:sz w:val="22"/>
+          <w:szCs w:val="22"/>
+        </w:rPr>
+        <w:t xml:space="preserve"> in order for questions to be directed to the developers. This allows a central portal where concerns can be met anonymously. </w:t>
+      </w:r>
+    </w:p>
+    <w:p/>
+    <w:p/>
     <w:p>
       <w:pPr>
         <w:pStyle w:val="Heading2"/>
@@ -2632,7 +2798,8 @@
       </w:pPr>
       <w:r>
         <w:rPr>
-          <w:lang w:val="en-CA"/>
+          <w:noProof/>
+          <w:lang w:val="en-CA" w:eastAsia="en-CA"/>
         </w:rPr>
         <w:drawing>
           <wp:inline distT="0" distB="0" distL="0" distR="0" wp14:anchorId="7EFD8B66" wp14:editId="3D77A53E">
@@ -2652,7 +2819,7 @@
                     </pic:cNvPicPr>
                   </pic:nvPicPr>
                   <pic:blipFill rotWithShape="1">
-                    <a:blip r:embed="rId7">
+                    <a:blip r:embed="rId8">
                       <a:extLst>
                         <a:ext uri="{28A0092B-C50C-407E-A947-70E740481C1C}">
                           <a14:useLocalDpi xmlns:a14="http://schemas.microsoft.com/office/drawing/2010/main" val="0"/>
@@ -2695,7 +2862,8 @@
       </w:r>
       <w:r>
         <w:rPr>
-          <w:lang w:val="en-CA"/>
+          <w:noProof/>
+          <w:lang w:val="en-CA" w:eastAsia="en-CA"/>
         </w:rPr>
         <w:drawing>
           <wp:inline distT="0" distB="0" distL="0" distR="0" wp14:anchorId="1568795B" wp14:editId="16989880">
@@ -2715,7 +2883,7 @@
                     </pic:cNvPicPr>
                   </pic:nvPicPr>
                   <pic:blipFill>
-                    <a:blip r:embed="rId8">
+                    <a:blip r:embed="rId9">
                       <a:extLst>
                         <a:ext uri="{28A0092B-C50C-407E-A947-70E740481C1C}">
                           <a14:useLocalDpi xmlns:a14="http://schemas.microsoft.com/office/drawing/2010/main" val="0"/>
@@ -2781,7 +2949,7 @@
                     </pic:cNvPicPr>
                   </pic:nvPicPr>
                   <pic:blipFill>
-                    <a:blip r:embed="rId9">
+                    <a:blip r:embed="rId10">
                       <a:extLst>
                         <a:ext uri="{28A0092B-C50C-407E-A947-70E740481C1C}">
                           <a14:useLocalDpi xmlns:a14="http://schemas.microsoft.com/office/drawing/2010/main" val="0"/>
@@ -2857,7 +3025,7 @@
                     </pic:cNvPicPr>
                   </pic:nvPicPr>
                   <pic:blipFill>
-                    <a:blip r:embed="rId10">
+                    <a:blip r:embed="rId11">
                       <a:extLst>
                         <a:ext uri="{28A0092B-C50C-407E-A947-70E740481C1C}">
                           <a14:useLocalDpi xmlns:a14="http://schemas.microsoft.com/office/drawing/2010/main" val="0"/>
@@ -2911,7 +3079,8 @@
     <w:p>
       <w:r>
         <w:rPr>
-          <w:lang w:val="en-CA"/>
+          <w:noProof/>
+          <w:lang w:val="en-CA" w:eastAsia="en-CA"/>
         </w:rPr>
         <w:drawing>
           <wp:inline distT="0" distB="0" distL="0" distR="0" wp14:anchorId="39D8EE00" wp14:editId="79819A85">
@@ -2931,7 +3100,7 @@
                     </pic:cNvPicPr>
                   </pic:nvPicPr>
                   <pic:blipFill>
-                    <a:blip r:embed="rId11">
+                    <a:blip r:embed="rId12">
                       <a:extLst>
                         <a:ext uri="{28A0092B-C50C-407E-A947-70E740481C1C}">
                           <a14:useLocalDpi xmlns:a14="http://schemas.microsoft.com/office/drawing/2010/main" val="0"/>
@@ -2971,7 +3140,8 @@
     <w:p>
       <w:r>
         <w:rPr>
-          <w:lang w:val="en-CA"/>
+          <w:noProof/>
+          <w:lang w:val="en-CA" w:eastAsia="en-CA"/>
         </w:rPr>
         <w:lastRenderedPageBreak/>
         <w:drawing>
@@ -2992,7 +3162,7 @@
                     </pic:cNvPicPr>
                   </pic:nvPicPr>
                   <pic:blipFill>
-                    <a:blip r:embed="rId12">
+                    <a:blip r:embed="rId13">
                       <a:extLst>
                         <a:ext uri="{28A0092B-C50C-407E-A947-70E740481C1C}">
                           <a14:useLocalDpi xmlns:a14="http://schemas.microsoft.com/office/drawing/2010/main" val="0"/>
@@ -3032,7 +3202,8 @@
     <w:p>
       <w:r>
         <w:rPr>
-          <w:lang w:val="en-CA"/>
+          <w:noProof/>
+          <w:lang w:val="en-CA" w:eastAsia="en-CA"/>
         </w:rPr>
         <w:drawing>
           <wp:inline distT="0" distB="0" distL="0" distR="0" wp14:anchorId="632893B1" wp14:editId="4EE56C06">
@@ -3052,7 +3223,7 @@
                     </pic:cNvPicPr>
                   </pic:nvPicPr>
                   <pic:blipFill>
-                    <a:blip r:embed="rId13">
+                    <a:blip r:embed="rId14">
                       <a:extLst>
                         <a:ext uri="{28A0092B-C50C-407E-A947-70E740481C1C}">
                           <a14:useLocalDpi xmlns:a14="http://schemas.microsoft.com/office/drawing/2010/main" val="0"/>
@@ -3115,6 +3286,7 @@
           <w:noProof/>
           <w:lang w:val="en-CA" w:eastAsia="en-CA"/>
         </w:rPr>
+        <w:lastRenderedPageBreak/>
         <mc:AlternateContent>
           <mc:Choice Requires="wps">
             <w:drawing>
@@ -3168,10 +3340,7 @@
                             </w:pPr>
                             <w:proofErr w:type="spellStart"/>
                             <w:r>
-                              <w:t>Secure</w:t>
-                            </w:r>
-                            <w:r>
-                              <w:t>.cs</w:t>
+                              <w:t>Secure.cs</w:t>
                             </w:r>
                             <w:proofErr w:type="spellEnd"/>
                           </w:p>
@@ -3274,10 +3443,7 @@
                             </w:pPr>
                             <w:proofErr w:type="spellStart"/>
                             <w:r>
-                              <w:t>DatabaseConnection</w:t>
-                            </w:r>
-                            <w:r>
-                              <w:t>.cs</w:t>
+                              <w:t>DatabaseConnection.cs</w:t>
                             </w:r>
                             <w:proofErr w:type="spellEnd"/>
                           </w:p>
@@ -3380,10 +3546,7 @@
                             </w:pPr>
                             <w:proofErr w:type="spellStart"/>
                             <w:r>
-                              <w:t>Logger</w:t>
-                            </w:r>
-                            <w:r>
-                              <w:t>.cs</w:t>
+                              <w:t>Logger.cs</w:t>
                             </w:r>
                             <w:proofErr w:type="spellEnd"/>
                           </w:p>
@@ -3484,16 +3647,7 @@
                               <w:jc w:val="center"/>
                             </w:pPr>
                             <w:r>
-                              <w:t>Data</w:t>
-                            </w:r>
-                            <w:r>
-                              <w:t xml:space="preserve"> Layer (C#</w:t>
-                            </w:r>
-                            <w:r>
-                              <w:t>/SQL</w:t>
-                            </w:r>
-                            <w:r>
-                              <w:t>)</w:t>
+                              <w:t>Data Layer (C#/SQL)</w:t>
                             </w:r>
                           </w:p>
                         </w:txbxContent>
@@ -3605,10 +3759,7 @@
                             </w:pPr>
                             <w:proofErr w:type="spellStart"/>
                             <w:r>
-                              <w:t>Program</w:t>
-                            </w:r>
-                            <w:r>
-                              <w:t>.cs</w:t>
+                              <w:t>Program.cs</w:t>
                             </w:r>
                             <w:proofErr w:type="spellEnd"/>
                           </w:p>
@@ -3711,10 +3862,7 @@
                             </w:pPr>
                             <w:proofErr w:type="spellStart"/>
                             <w:r>
-                              <w:t>Shift</w:t>
-                            </w:r>
-                            <w:r>
-                              <w:t>.cs</w:t>
+                              <w:t>Shift.cs</w:t>
                             </w:r>
                             <w:proofErr w:type="spellEnd"/>
                           </w:p>
@@ -3817,10 +3965,7 @@
                             </w:pPr>
                             <w:proofErr w:type="spellStart"/>
                             <w:r>
-                              <w:t>User</w:t>
-                            </w:r>
-                            <w:r>
-                              <w:t>.cs</w:t>
+                              <w:t>User.cs</w:t>
                             </w:r>
                             <w:proofErr w:type="spellEnd"/>
                           </w:p>
@@ -4137,10 +4282,7 @@
                             </w:pPr>
                             <w:proofErr w:type="spellStart"/>
                             <w:r>
-                              <w:t>MainMenu_Form</w:t>
-                            </w:r>
-                            <w:r>
-                              <w:t>.cs</w:t>
+                              <w:t>MainMenu_Form.cs</w:t>
                             </w:r>
                             <w:proofErr w:type="spellEnd"/>
                           </w:p>
@@ -4243,10 +4385,7 @@
                             </w:pPr>
                             <w:proofErr w:type="spellStart"/>
                             <w:r>
-                              <w:t>ReviewShifts</w:t>
-                            </w:r>
-                            <w:r>
-                              <w:t>_Form.cs</w:t>
+                              <w:t>ReviewShifts_Form.cs</w:t>
                             </w:r>
                             <w:proofErr w:type="spellEnd"/>
                           </w:p>
@@ -4349,10 +4488,7 @@
                             </w:pPr>
                             <w:proofErr w:type="spellStart"/>
                             <w:r>
-                              <w:t>MessageBox</w:t>
-                            </w:r>
-                            <w:r>
-                              <w:t>_Form.cs</w:t>
+                              <w:t>MessageBox_Form.cs</w:t>
                             </w:r>
                             <w:proofErr w:type="spellEnd"/>
                           </w:p>
@@ -4498,7 +4634,1124 @@
         </mc:AlternateContent>
       </w:r>
       <w:r>
-        <w:t>administrator view</w:t>
+        <w:t>admin</w:t>
+      </w:r>
+      <w:r>
+        <w:softHyphen/>
+      </w:r>
+      <w:r>
+        <w:t>istrator view</w:t>
+      </w:r>
+    </w:p>
+    <w:p>
+      <w:pPr>
+        <w:pStyle w:val="Heading3"/>
+      </w:pPr>
+      <w:r>
+        <w:rPr>
+          <w:noProof/>
+          <w:lang w:val="en-CA" w:eastAsia="en-CA"/>
+        </w:rPr>
+        <w:lastRenderedPageBreak/>
+        <mc:AlternateContent>
+          <mc:Choice Requires="wps">
+            <w:drawing>
+              <wp:anchor distT="0" distB="0" distL="114300" distR="114300" simplePos="0" relativeHeight="251689984" behindDoc="0" locked="0" layoutInCell="1" allowOverlap="1" wp14:anchorId="5AAC53BD" wp14:editId="20156290">
+                <wp:simplePos x="0" y="0"/>
+                <wp:positionH relativeFrom="margin">
+                  <wp:align>left</wp:align>
+                </wp:positionH>
+                <wp:positionV relativeFrom="paragraph">
+                  <wp:posOffset>1551239</wp:posOffset>
+                </wp:positionV>
+                <wp:extent cx="5943600" cy="2276475"/>
+                <wp:effectExtent l="0" t="0" r="19050" b="28575"/>
+                <wp:wrapSquare wrapText="bothSides"/>
+                <wp:docPr id="43" name="Rounded Rectangle 43"/>
+                <wp:cNvGraphicFramePr/>
+                <a:graphic xmlns:a="http://schemas.openxmlformats.org/drawingml/2006/main">
+                  <a:graphicData uri="http://schemas.microsoft.com/office/word/2010/wordprocessingShape">
+                    <wps:wsp>
+                      <wps:cNvSpPr/>
+                      <wps:spPr>
+                        <a:xfrm>
+                          <a:off x="0" y="0"/>
+                          <a:ext cx="5943600" cy="2276475"/>
+                        </a:xfrm>
+                        <a:prstGeom prst="roundRect">
+                          <a:avLst/>
+                        </a:prstGeom>
+                        <a:noFill/>
+                      </wps:spPr>
+                      <wps:style>
+                        <a:lnRef idx="2">
+                          <a:schemeClr val="accent3"/>
+                        </a:lnRef>
+                        <a:fillRef idx="1">
+                          <a:schemeClr val="lt1"/>
+                        </a:fillRef>
+                        <a:effectRef idx="0">
+                          <a:schemeClr val="accent3"/>
+                        </a:effectRef>
+                        <a:fontRef idx="minor">
+                          <a:schemeClr val="dk1"/>
+                        </a:fontRef>
+                      </wps:style>
+                      <wps:txbx>
+                        <w:txbxContent>
+                          <w:p>
+                            <w:pPr>
+                              <w:jc w:val="center"/>
+                            </w:pPr>
+                            <w:r>
+                              <w:t>Business Layer (Python)</w:t>
+                            </w:r>
+                          </w:p>
+                        </w:txbxContent>
+                      </wps:txbx>
+                      <wps:bodyPr rot="0" spcFirstLastPara="0" vertOverflow="overflow" horzOverflow="overflow" vert="horz" wrap="square" lIns="91440" tIns="45720" rIns="91440" bIns="45720" numCol="1" spcCol="0" rtlCol="0" fromWordArt="0" anchor="t" anchorCtr="0" forceAA="0" compatLnSpc="1">
+                        <a:prstTxWarp prst="textNoShape">
+                          <a:avLst/>
+                        </a:prstTxWarp>
+                        <a:noAutofit/>
+                      </wps:bodyPr>
+                    </wps:wsp>
+                  </a:graphicData>
+                </a:graphic>
+                <wp14:sizeRelH relativeFrom="margin">
+                  <wp14:pctWidth>0</wp14:pctWidth>
+                </wp14:sizeRelH>
+                <wp14:sizeRelV relativeFrom="margin">
+                  <wp14:pctHeight>0</wp14:pctHeight>
+                </wp14:sizeRelV>
+              </wp:anchor>
+            </w:drawing>
+          </mc:Choice>
+          <mc:Fallback>
+            <w:pict>
+              <v:roundrect w14:anchorId="5AAC53BD" id="Rounded Rectangle 43" o:spid="_x0000_s1053" style="position:absolute;margin-left:0;margin-top:122.15pt;width:468pt;height:179.25pt;z-index:251689984;visibility:visible;mso-wrap-style:square;mso-width-percent:0;mso-height-percent:0;mso-wrap-distance-left:9pt;mso-wrap-distance-top:0;mso-wrap-distance-right:9pt;mso-wrap-distance-bottom:0;mso-position-horizontal:left;mso-position-horizontal-relative:margin;mso-position-vertical:absolute;mso-position-vertical-relative:text;mso-width-percent:0;mso-height-percent:0;mso-width-relative:margin;mso-height-relative:margin;v-text-anchor:top" arcsize="10923f" o:gfxdata="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" filled="f" strokecolor="#0bd0d9 [3206]" strokeweight="1pt">
+                <v:stroke joinstyle="miter"/>
+                <v:textbox>
+                  <w:txbxContent>
+                    <w:p>
+                      <w:pPr>
+                        <w:jc w:val="center"/>
+                      </w:pPr>
+                      <w:r>
+                        <w:t>Business Layer (Python)</w:t>
+                      </w:r>
+                    </w:p>
+                  </w:txbxContent>
+                </v:textbox>
+                <w10:wrap type="square" anchorx="margin"/>
+              </v:roundrect>
+            </w:pict>
+          </mc:Fallback>
+        </mc:AlternateContent>
+      </w:r>
+      <w:bookmarkStart w:id="0" w:name="_GoBack"/>
+      <w:bookmarkEnd w:id="0"/>
+      <w:r>
+        <w:rPr>
+          <w:noProof/>
+          <w:lang w:val="en-CA" w:eastAsia="en-CA"/>
+        </w:rPr>
+        <mc:AlternateContent>
+          <mc:Choice Requires="wps">
+            <w:drawing>
+              <wp:anchor distT="0" distB="0" distL="114300" distR="114300" simplePos="0" relativeHeight="251692032" behindDoc="0" locked="0" layoutInCell="1" allowOverlap="1" wp14:anchorId="093ED602" wp14:editId="4AA4D31B">
+                <wp:simplePos x="0" y="0"/>
+                <wp:positionH relativeFrom="column">
+                  <wp:posOffset>1962150</wp:posOffset>
+                </wp:positionH>
+                <wp:positionV relativeFrom="paragraph">
+                  <wp:posOffset>2920365</wp:posOffset>
+                </wp:positionV>
+                <wp:extent cx="1638300" cy="800100"/>
+                <wp:effectExtent l="0" t="0" r="19050" b="19050"/>
+                <wp:wrapSquare wrapText="bothSides"/>
+                <wp:docPr id="35" name="Rounded Rectangle 35"/>
+                <wp:cNvGraphicFramePr/>
+                <a:graphic xmlns:a="http://schemas.openxmlformats.org/drawingml/2006/main">
+                  <a:graphicData uri="http://schemas.microsoft.com/office/word/2010/wordprocessingShape">
+                    <wps:wsp>
+                      <wps:cNvSpPr/>
+                      <wps:spPr>
+                        <a:xfrm>
+                          <a:off x="0" y="0"/>
+                          <a:ext cx="1638300" cy="800100"/>
+                        </a:xfrm>
+                        <a:prstGeom prst="roundRect">
+                          <a:avLst/>
+                        </a:prstGeom>
+                      </wps:spPr>
+                      <wps:style>
+                        <a:lnRef idx="2">
+                          <a:schemeClr val="accent3">
+                            <a:shade val="50000"/>
+                          </a:schemeClr>
+                        </a:lnRef>
+                        <a:fillRef idx="1">
+                          <a:schemeClr val="accent3"/>
+                        </a:fillRef>
+                        <a:effectRef idx="0">
+                          <a:schemeClr val="accent3"/>
+                        </a:effectRef>
+                        <a:fontRef idx="minor">
+                          <a:schemeClr val="lt1"/>
+                        </a:fontRef>
+                      </wps:style>
+                      <wps:txbx>
+                        <w:txbxContent>
+                          <w:p>
+                            <w:pPr>
+                              <w:rPr>
+                                <w:lang w:val="en-CA"/>
+                              </w:rPr>
+                            </w:pPr>
+                            <w:r>
+                              <w:rPr>
+                                <w:lang w:val="en-CA"/>
+                              </w:rPr>
+                              <w:t>Bottle.py</w:t>
+                            </w:r>
+                          </w:p>
+                        </w:txbxContent>
+                      </wps:txbx>
+                      <wps:bodyPr rot="0" spcFirstLastPara="0" vertOverflow="overflow" horzOverflow="overflow" vert="horz" wrap="square" lIns="91440" tIns="45720" rIns="91440" bIns="45720" numCol="1" spcCol="0" rtlCol="0" fromWordArt="0" anchor="ctr" anchorCtr="0" forceAA="0" compatLnSpc="1">
+                        <a:prstTxWarp prst="textNoShape">
+                          <a:avLst/>
+                        </a:prstTxWarp>
+                        <a:noAutofit/>
+                      </wps:bodyPr>
+                    </wps:wsp>
+                  </a:graphicData>
+                </a:graphic>
+              </wp:anchor>
+            </w:drawing>
+          </mc:Choice>
+          <mc:Fallback>
+            <w:pict>
+              <v:roundrect w14:anchorId="093ED602" id="Rounded Rectangle 35" o:spid="_x0000_s1054" style="position:absolute;margin-left:154.5pt;margin-top:229.95pt;width:129pt;height:63pt;z-index:251692032;visibility:visible;mso-wrap-style:square;mso-wrap-distance-left:9pt;mso-wrap-distance-top:0;mso-wrap-distance-right:9pt;mso-wrap-distance-bottom:0;mso-position-horizontal:absolute;mso-position-horizontal-relative:text;mso-position-vertical:absolute;mso-position-vertical-relative:text;v-text-anchor:middle" arcsize="10923f" o:gfxdata="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" fillcolor="#0bd0d9 [3206]" strokecolor="#05676b [1606]" strokeweight="1pt">
+                <v:stroke joinstyle="miter"/>
+                <v:textbox>
+                  <w:txbxContent>
+                    <w:p>
+                      <w:pPr>
+                        <w:rPr>
+                          <w:lang w:val="en-CA"/>
+                        </w:rPr>
+                      </w:pPr>
+                      <w:r>
+                        <w:rPr>
+                          <w:lang w:val="en-CA"/>
+                        </w:rPr>
+                        <w:t>Bottle.py</w:t>
+                      </w:r>
+                    </w:p>
+                  </w:txbxContent>
+                </v:textbox>
+                <w10:wrap type="square"/>
+              </v:roundrect>
+            </w:pict>
+          </mc:Fallback>
+        </mc:AlternateContent>
+      </w:r>
+      <w:r>
+        <w:rPr>
+          <w:noProof/>
+          <w:lang w:val="en-CA" w:eastAsia="en-CA"/>
+        </w:rPr>
+        <mc:AlternateContent>
+          <mc:Choice Requires="wps">
+            <w:drawing>
+              <wp:anchor distT="0" distB="0" distL="114300" distR="114300" simplePos="0" relativeHeight="251691008" behindDoc="0" locked="0" layoutInCell="1" allowOverlap="1" wp14:anchorId="30439E7B" wp14:editId="2D23AF33">
+                <wp:simplePos x="0" y="0"/>
+                <wp:positionH relativeFrom="column">
+                  <wp:posOffset>114300</wp:posOffset>
+                </wp:positionH>
+                <wp:positionV relativeFrom="paragraph">
+                  <wp:posOffset>2920365</wp:posOffset>
+                </wp:positionV>
+                <wp:extent cx="1638300" cy="800100"/>
+                <wp:effectExtent l="0" t="0" r="19050" b="19050"/>
+                <wp:wrapSquare wrapText="bothSides"/>
+                <wp:docPr id="42" name="Rounded Rectangle 42"/>
+                <wp:cNvGraphicFramePr/>
+                <a:graphic xmlns:a="http://schemas.openxmlformats.org/drawingml/2006/main">
+                  <a:graphicData uri="http://schemas.microsoft.com/office/word/2010/wordprocessingShape">
+                    <wps:wsp>
+                      <wps:cNvSpPr/>
+                      <wps:spPr>
+                        <a:xfrm>
+                          <a:off x="0" y="0"/>
+                          <a:ext cx="1638300" cy="800100"/>
+                        </a:xfrm>
+                        <a:prstGeom prst="roundRect">
+                          <a:avLst/>
+                        </a:prstGeom>
+                      </wps:spPr>
+                      <wps:style>
+                        <a:lnRef idx="2">
+                          <a:schemeClr val="accent3">
+                            <a:shade val="50000"/>
+                          </a:schemeClr>
+                        </a:lnRef>
+                        <a:fillRef idx="1">
+                          <a:schemeClr val="accent3"/>
+                        </a:fillRef>
+                        <a:effectRef idx="0">
+                          <a:schemeClr val="accent3"/>
+                        </a:effectRef>
+                        <a:fontRef idx="minor">
+                          <a:schemeClr val="lt1"/>
+                        </a:fontRef>
+                      </wps:style>
+                      <wps:txbx>
+                        <w:txbxContent>
+                          <w:p>
+                            <w:pPr>
+                              <w:jc w:val="center"/>
+                              <w:rPr>
+                                <w:lang w:val="en-CA"/>
+                              </w:rPr>
+                            </w:pPr>
+                            <w:r>
+                              <w:rPr>
+                                <w:lang w:val="en-CA"/>
+                              </w:rPr>
+                              <w:t>Webclient.py</w:t>
+                            </w:r>
+                          </w:p>
+                        </w:txbxContent>
+                      </wps:txbx>
+                      <wps:bodyPr rot="0" spcFirstLastPara="0" vertOverflow="overflow" horzOverflow="overflow" vert="horz" wrap="square" lIns="91440" tIns="45720" rIns="91440" bIns="45720" numCol="1" spcCol="0" rtlCol="0" fromWordArt="0" anchor="ctr" anchorCtr="0" forceAA="0" compatLnSpc="1">
+                        <a:prstTxWarp prst="textNoShape">
+                          <a:avLst/>
+                        </a:prstTxWarp>
+                        <a:noAutofit/>
+                      </wps:bodyPr>
+                    </wps:wsp>
+                  </a:graphicData>
+                </a:graphic>
+              </wp:anchor>
+            </w:drawing>
+          </mc:Choice>
+          <mc:Fallback>
+            <w:pict>
+              <v:roundrect w14:anchorId="30439E7B" id="Rounded Rectangle 42" o:spid="_x0000_s1055" style="position:absolute;margin-left:9pt;margin-top:229.95pt;width:129pt;height:63pt;z-index:251691008;visibility:visible;mso-wrap-style:square;mso-wrap-distance-left:9pt;mso-wrap-distance-top:0;mso-wrap-distance-right:9pt;mso-wrap-distance-bottom:0;mso-position-horizontal:absolute;mso-position-horizontal-relative:text;mso-position-vertical:absolute;mso-position-vertical-relative:text;v-text-anchor:middle" arcsize="10923f" o:gfxdata="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" fillcolor="#0bd0d9 [3206]" strokecolor="#05676b [1606]" strokeweight="1pt">
+                <v:stroke joinstyle="miter"/>
+                <v:textbox>
+                  <w:txbxContent>
+                    <w:p>
+                      <w:pPr>
+                        <w:jc w:val="center"/>
+                        <w:rPr>
+                          <w:lang w:val="en-CA"/>
+                        </w:rPr>
+                      </w:pPr>
+                      <w:r>
+                        <w:rPr>
+                          <w:lang w:val="en-CA"/>
+                        </w:rPr>
+                        <w:t>Webclient.py</w:t>
+                      </w:r>
+                    </w:p>
+                  </w:txbxContent>
+                </v:textbox>
+                <w10:wrap type="square"/>
+              </v:roundrect>
+            </w:pict>
+          </mc:Fallback>
+        </mc:AlternateContent>
+      </w:r>
+      <w:r>
+        <w:rPr>
+          <w:noProof/>
+          <w:lang w:val="en-CA" w:eastAsia="en-CA"/>
+        </w:rPr>
+        <mc:AlternateContent>
+          <mc:Choice Requires="wps">
+            <w:drawing>
+              <wp:anchor distT="0" distB="0" distL="114300" distR="114300" simplePos="0" relativeHeight="251684864" behindDoc="0" locked="0" layoutInCell="1" allowOverlap="1" wp14:anchorId="4D04FB30" wp14:editId="53253B1A">
+                <wp:simplePos x="0" y="0"/>
+                <wp:positionH relativeFrom="column">
+                  <wp:posOffset>0</wp:posOffset>
+                </wp:positionH>
+                <wp:positionV relativeFrom="paragraph">
+                  <wp:posOffset>72390</wp:posOffset>
+                </wp:positionV>
+                <wp:extent cx="5943600" cy="2276475"/>
+                <wp:effectExtent l="0" t="0" r="19050" b="28575"/>
+                <wp:wrapSquare wrapText="bothSides"/>
+                <wp:docPr id="44" name="Rounded Rectangle 44"/>
+                <wp:cNvGraphicFramePr/>
+                <a:graphic xmlns:a="http://schemas.openxmlformats.org/drawingml/2006/main">
+                  <a:graphicData uri="http://schemas.microsoft.com/office/word/2010/wordprocessingShape">
+                    <wps:wsp>
+                      <wps:cNvSpPr/>
+                      <wps:spPr>
+                        <a:xfrm>
+                          <a:off x="0" y="0"/>
+                          <a:ext cx="5943600" cy="2276475"/>
+                        </a:xfrm>
+                        <a:prstGeom prst="roundRect">
+                          <a:avLst/>
+                        </a:prstGeom>
+                        <a:noFill/>
+                      </wps:spPr>
+                      <wps:style>
+                        <a:lnRef idx="2">
+                          <a:schemeClr val="accent4"/>
+                        </a:lnRef>
+                        <a:fillRef idx="1">
+                          <a:schemeClr val="lt1"/>
+                        </a:fillRef>
+                        <a:effectRef idx="0">
+                          <a:schemeClr val="accent4"/>
+                        </a:effectRef>
+                        <a:fontRef idx="minor">
+                          <a:schemeClr val="dk1"/>
+                        </a:fontRef>
+                      </wps:style>
+                      <wps:txbx>
+                        <w:txbxContent>
+                          <w:p>
+                            <w:pPr>
+                              <w:jc w:val="center"/>
+                            </w:pPr>
+                            <w:r>
+                              <w:t>Presentation Layer (HTML/CSS3/JQUERY/JQUERYUI/CHART.JS</w:t>
+                            </w:r>
+                            <w:r>
+                              <w:t>)</w:t>
+                            </w:r>
+                          </w:p>
+                        </w:txbxContent>
+                      </wps:txbx>
+                      <wps:bodyPr rot="0" spcFirstLastPara="0" vertOverflow="overflow" horzOverflow="overflow" vert="horz" wrap="square" lIns="91440" tIns="45720" rIns="91440" bIns="45720" numCol="1" spcCol="0" rtlCol="0" fromWordArt="0" anchor="t" anchorCtr="0" forceAA="0" compatLnSpc="1">
+                        <a:prstTxWarp prst="textNoShape">
+                          <a:avLst/>
+                        </a:prstTxWarp>
+                        <a:noAutofit/>
+                      </wps:bodyPr>
+                    </wps:wsp>
+                  </a:graphicData>
+                </a:graphic>
+                <wp14:sizeRelH relativeFrom="margin">
+                  <wp14:pctWidth>0</wp14:pctWidth>
+                </wp14:sizeRelH>
+                <wp14:sizeRelV relativeFrom="margin">
+                  <wp14:pctHeight>0</wp14:pctHeight>
+                </wp14:sizeRelV>
+              </wp:anchor>
+            </w:drawing>
+          </mc:Choice>
+          <mc:Fallback>
+            <w:pict>
+              <v:roundrect w14:anchorId="4D04FB30" id="Rounded Rectangle 44" o:spid="_x0000_s1056" style="position:absolute;margin-left:0;margin-top:5.7pt;width:468pt;height:179.25pt;z-index:251684864;visibility:visible;mso-wrap-style:square;mso-width-percent:0;mso-height-percent:0;mso-wrap-distance-left:9pt;mso-wrap-distance-top:0;mso-wrap-distance-right:9pt;mso-wrap-distance-bottom:0;mso-position-horizontal:absolute;mso-position-horizontal-relative:text;mso-position-vertical:absolute;mso-position-vertical-relative:text;mso-width-percent:0;mso-height-percent:0;mso-width-relative:margin;mso-height-relative:margin;v-text-anchor:top" arcsize="10923f" o:gfxdata="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" filled="f" strokecolor="#10cf9b [3207]" strokeweight="1pt">
+                <v:stroke joinstyle="miter"/>
+                <v:textbox>
+                  <w:txbxContent>
+                    <w:p>
+                      <w:pPr>
+                        <w:jc w:val="center"/>
+                      </w:pPr>
+                      <w:r>
+                        <w:t>Presentation Layer (HTML/CSS3/JQUERY/JQUERYUI/CHART.JS</w:t>
+                      </w:r>
+                      <w:r>
+                        <w:t>)</w:t>
+                      </w:r>
+                    </w:p>
+                  </w:txbxContent>
+                </v:textbox>
+                <w10:wrap type="square"/>
+              </v:roundrect>
+            </w:pict>
+          </mc:Fallback>
+        </mc:AlternateContent>
+      </w:r>
+      <w:r>
+        <w:rPr>
+          <w:noProof/>
+          <w:lang w:val="en-CA" w:eastAsia="en-CA"/>
+        </w:rPr>
+        <mc:AlternateContent>
+          <mc:Choice Requires="wps">
+            <w:drawing>
+              <wp:anchor distT="0" distB="0" distL="114300" distR="114300" simplePos="0" relativeHeight="251686912" behindDoc="0" locked="0" layoutInCell="1" allowOverlap="1" wp14:anchorId="5659260B" wp14:editId="3515466B">
+                <wp:simplePos x="0" y="0"/>
+                <wp:positionH relativeFrom="column">
+                  <wp:posOffset>1962150</wp:posOffset>
+                </wp:positionH>
+                <wp:positionV relativeFrom="paragraph">
+                  <wp:posOffset>520065</wp:posOffset>
+                </wp:positionV>
+                <wp:extent cx="1638300" cy="800100"/>
+                <wp:effectExtent l="0" t="0" r="19050" b="19050"/>
+                <wp:wrapSquare wrapText="bothSides"/>
+                <wp:docPr id="45" name="Rounded Rectangle 45"/>
+                <wp:cNvGraphicFramePr/>
+                <a:graphic xmlns:a="http://schemas.openxmlformats.org/drawingml/2006/main">
+                  <a:graphicData uri="http://schemas.microsoft.com/office/word/2010/wordprocessingShape">
+                    <wps:wsp>
+                      <wps:cNvSpPr/>
+                      <wps:spPr>
+                        <a:xfrm>
+                          <a:off x="0" y="0"/>
+                          <a:ext cx="1638300" cy="800100"/>
+                        </a:xfrm>
+                        <a:prstGeom prst="roundRect">
+                          <a:avLst/>
+                        </a:prstGeom>
+                      </wps:spPr>
+                      <wps:style>
+                        <a:lnRef idx="2">
+                          <a:schemeClr val="accent4">
+                            <a:shade val="50000"/>
+                          </a:schemeClr>
+                        </a:lnRef>
+                        <a:fillRef idx="1">
+                          <a:schemeClr val="accent4"/>
+                        </a:fillRef>
+                        <a:effectRef idx="0">
+                          <a:schemeClr val="accent4"/>
+                        </a:effectRef>
+                        <a:fontRef idx="minor">
+                          <a:schemeClr val="lt1"/>
+                        </a:fontRef>
+                      </wps:style>
+                      <wps:txbx>
+                        <w:txbxContent>
+                          <w:p>
+                            <w:pPr>
+                              <w:jc w:val="center"/>
+                              <w:rPr>
+                                <w:lang w:val="en-CA"/>
+                              </w:rPr>
+                            </w:pPr>
+                            <w:proofErr w:type="spellStart"/>
+                            <w:r>
+                              <w:rPr>
+                                <w:lang w:val="en-CA"/>
+                              </w:rPr>
+                              <w:t>Template.TPL</w:t>
+                            </w:r>
+                            <w:proofErr w:type="spellEnd"/>
+                          </w:p>
+                        </w:txbxContent>
+                      </wps:txbx>
+                      <wps:bodyPr rot="0" spcFirstLastPara="0" vertOverflow="overflow" horzOverflow="overflow" vert="horz" wrap="square" lIns="91440" tIns="45720" rIns="91440" bIns="45720" numCol="1" spcCol="0" rtlCol="0" fromWordArt="0" anchor="ctr" anchorCtr="0" forceAA="0" compatLnSpc="1">
+                        <a:prstTxWarp prst="textNoShape">
+                          <a:avLst/>
+                        </a:prstTxWarp>
+                        <a:noAutofit/>
+                      </wps:bodyPr>
+                    </wps:wsp>
+                  </a:graphicData>
+                </a:graphic>
+              </wp:anchor>
+            </w:drawing>
+          </mc:Choice>
+          <mc:Fallback>
+            <w:pict>
+              <v:roundrect w14:anchorId="5659260B" id="Rounded Rectangle 45" o:spid="_x0000_s1057" style="position:absolute;margin-left:154.5pt;margin-top:40.95pt;width:129pt;height:63pt;z-index:251686912;visibility:visible;mso-wrap-style:square;mso-wrap-distance-left:9pt;mso-wrap-distance-top:0;mso-wrap-distance-right:9pt;mso-wrap-distance-bottom:0;mso-position-horizontal:absolute;mso-position-horizontal-relative:text;mso-position-vertical:absolute;mso-position-vertical-relative:text;v-text-anchor:middle" arcsize="10923f" o:gfxdata="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" fillcolor="#10cf9b [3207]" strokecolor="#08674c [1607]" strokeweight="1pt">
+                <v:stroke joinstyle="miter"/>
+                <v:textbox>
+                  <w:txbxContent>
+                    <w:p>
+                      <w:pPr>
+                        <w:jc w:val="center"/>
+                        <w:rPr>
+                          <w:lang w:val="en-CA"/>
+                        </w:rPr>
+                      </w:pPr>
+                      <w:proofErr w:type="spellStart"/>
+                      <w:r>
+                        <w:rPr>
+                          <w:lang w:val="en-CA"/>
+                        </w:rPr>
+                        <w:t>Template.TPL</w:t>
+                      </w:r>
+                      <w:proofErr w:type="spellEnd"/>
+                    </w:p>
+                  </w:txbxContent>
+                </v:textbox>
+                <w10:wrap type="square"/>
+              </v:roundrect>
+            </w:pict>
+          </mc:Fallback>
+        </mc:AlternateContent>
+      </w:r>
+      <w:r>
+        <w:rPr>
+          <w:noProof/>
+          <w:lang w:val="en-CA" w:eastAsia="en-CA"/>
+        </w:rPr>
+        <mc:AlternateContent>
+          <mc:Choice Requires="wps">
+            <w:drawing>
+              <wp:anchor distT="0" distB="0" distL="114300" distR="114300" simplePos="0" relativeHeight="251687936" behindDoc="0" locked="0" layoutInCell="1" allowOverlap="1" wp14:anchorId="0C3B4939" wp14:editId="5974B4B8">
+                <wp:simplePos x="0" y="0"/>
+                <wp:positionH relativeFrom="column">
+                  <wp:posOffset>3771900</wp:posOffset>
+                </wp:positionH>
+                <wp:positionV relativeFrom="paragraph">
+                  <wp:posOffset>520065</wp:posOffset>
+                </wp:positionV>
+                <wp:extent cx="1638300" cy="800100"/>
+                <wp:effectExtent l="0" t="0" r="19050" b="19050"/>
+                <wp:wrapSquare wrapText="bothSides"/>
+                <wp:docPr id="47" name="Rounded Rectangle 47"/>
+                <wp:cNvGraphicFramePr/>
+                <a:graphic xmlns:a="http://schemas.openxmlformats.org/drawingml/2006/main">
+                  <a:graphicData uri="http://schemas.microsoft.com/office/word/2010/wordprocessingShape">
+                    <wps:wsp>
+                      <wps:cNvSpPr/>
+                      <wps:spPr>
+                        <a:xfrm>
+                          <a:off x="0" y="0"/>
+                          <a:ext cx="1638300" cy="800100"/>
+                        </a:xfrm>
+                        <a:prstGeom prst="roundRect">
+                          <a:avLst/>
+                        </a:prstGeom>
+                      </wps:spPr>
+                      <wps:style>
+                        <a:lnRef idx="2">
+                          <a:schemeClr val="accent4">
+                            <a:shade val="50000"/>
+                          </a:schemeClr>
+                        </a:lnRef>
+                        <a:fillRef idx="1">
+                          <a:schemeClr val="accent4"/>
+                        </a:fillRef>
+                        <a:effectRef idx="0">
+                          <a:schemeClr val="accent4"/>
+                        </a:effectRef>
+                        <a:fontRef idx="minor">
+                          <a:schemeClr val="lt1"/>
+                        </a:fontRef>
+                      </wps:style>
+                      <wps:txbx>
+                        <w:txbxContent>
+                          <w:p>
+                            <w:pPr>
+                              <w:jc w:val="center"/>
+                            </w:pPr>
+                            <w:proofErr w:type="spellStart"/>
+                            <w:r>
+                              <w:t>MessageBox_Form.cs</w:t>
+                            </w:r>
+                            <w:proofErr w:type="spellEnd"/>
+                          </w:p>
+                        </w:txbxContent>
+                      </wps:txbx>
+                      <wps:bodyPr rot="0" spcFirstLastPara="0" vertOverflow="overflow" horzOverflow="overflow" vert="horz" wrap="square" lIns="91440" tIns="45720" rIns="91440" bIns="45720" numCol="1" spcCol="0" rtlCol="0" fromWordArt="0" anchor="ctr" anchorCtr="0" forceAA="0" compatLnSpc="1">
+                        <a:prstTxWarp prst="textNoShape">
+                          <a:avLst/>
+                        </a:prstTxWarp>
+                        <a:noAutofit/>
+                      </wps:bodyPr>
+                    </wps:wsp>
+                  </a:graphicData>
+                </a:graphic>
+              </wp:anchor>
+            </w:drawing>
+          </mc:Choice>
+          <mc:Fallback>
+            <w:pict>
+              <v:roundrect w14:anchorId="0C3B4939" id="Rounded Rectangle 47" o:spid="_x0000_s1058" style="position:absolute;margin-left:297pt;margin-top:40.95pt;width:129pt;height:63pt;z-index:251687936;visibility:visible;mso-wrap-style:square;mso-wrap-distance-left:9pt;mso-wrap-distance-top:0;mso-wrap-distance-right:9pt;mso-wrap-distance-bottom:0;mso-position-horizontal:absolute;mso-position-horizontal-relative:text;mso-position-vertical:absolute;mso-position-vertical-relative:text;v-text-anchor:middle" arcsize="10923f" o:gfxdata="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" fillcolor="#10cf9b [3207]" strokecolor="#08674c [1607]" strokeweight="1pt">
+                <v:stroke joinstyle="miter"/>
+                <v:textbox>
+                  <w:txbxContent>
+                    <w:p>
+                      <w:pPr>
+                        <w:jc w:val="center"/>
+                      </w:pPr>
+                      <w:proofErr w:type="spellStart"/>
+                      <w:r>
+                        <w:t>MessageBox_Form.cs</w:t>
+                      </w:r>
+                      <w:proofErr w:type="spellEnd"/>
+                    </w:p>
+                  </w:txbxContent>
+                </v:textbox>
+                <w10:wrap type="square"/>
+              </v:roundrect>
+            </w:pict>
+          </mc:Fallback>
+        </mc:AlternateContent>
+      </w:r>
+      <w:r>
+        <w:rPr>
+          <w:noProof/>
+          <w:lang w:val="en-CA" w:eastAsia="en-CA"/>
+        </w:rPr>
+        <mc:AlternateContent>
+          <mc:Choice Requires="wps">
+            <w:drawing>
+              <wp:anchor distT="0" distB="0" distL="114300" distR="114300" simplePos="0" relativeHeight="251685888" behindDoc="0" locked="0" layoutInCell="1" allowOverlap="1" wp14:anchorId="6D45ECB4" wp14:editId="2E96AAE1">
+                <wp:simplePos x="0" y="0"/>
+                <wp:positionH relativeFrom="column">
+                  <wp:posOffset>114300</wp:posOffset>
+                </wp:positionH>
+                <wp:positionV relativeFrom="paragraph">
+                  <wp:posOffset>520065</wp:posOffset>
+                </wp:positionV>
+                <wp:extent cx="1638300" cy="800100"/>
+                <wp:effectExtent l="0" t="0" r="19050" b="19050"/>
+                <wp:wrapSquare wrapText="bothSides"/>
+                <wp:docPr id="48" name="Rounded Rectangle 48"/>
+                <wp:cNvGraphicFramePr/>
+                <a:graphic xmlns:a="http://schemas.openxmlformats.org/drawingml/2006/main">
+                  <a:graphicData uri="http://schemas.microsoft.com/office/word/2010/wordprocessingShape">
+                    <wps:wsp>
+                      <wps:cNvSpPr/>
+                      <wps:spPr>
+                        <a:xfrm>
+                          <a:off x="0" y="0"/>
+                          <a:ext cx="1638300" cy="800100"/>
+                        </a:xfrm>
+                        <a:prstGeom prst="roundRect">
+                          <a:avLst/>
+                        </a:prstGeom>
+                      </wps:spPr>
+                      <wps:style>
+                        <a:lnRef idx="2">
+                          <a:schemeClr val="accent4">
+                            <a:shade val="50000"/>
+                          </a:schemeClr>
+                        </a:lnRef>
+                        <a:fillRef idx="1">
+                          <a:schemeClr val="accent4"/>
+                        </a:fillRef>
+                        <a:effectRef idx="0">
+                          <a:schemeClr val="accent4"/>
+                        </a:effectRef>
+                        <a:fontRef idx="minor">
+                          <a:schemeClr val="lt1"/>
+                        </a:fontRef>
+                      </wps:style>
+                      <wps:txbx>
+                        <w:txbxContent>
+                          <w:p>
+                            <w:pPr>
+                              <w:jc w:val="center"/>
+                              <w:rPr>
+                                <w:lang w:val="en-CA"/>
+                              </w:rPr>
+                            </w:pPr>
+                            <w:r>
+                              <w:rPr>
+                                <w:lang w:val="en-CA"/>
+                              </w:rPr>
+                              <w:t>Webclient.py</w:t>
+                            </w:r>
+                          </w:p>
+                        </w:txbxContent>
+                      </wps:txbx>
+                      <wps:bodyPr rot="0" spcFirstLastPara="0" vertOverflow="overflow" horzOverflow="overflow" vert="horz" wrap="square" lIns="91440" tIns="45720" rIns="91440" bIns="45720" numCol="1" spcCol="0" rtlCol="0" fromWordArt="0" anchor="ctr" anchorCtr="0" forceAA="0" compatLnSpc="1">
+                        <a:prstTxWarp prst="textNoShape">
+                          <a:avLst/>
+                        </a:prstTxWarp>
+                        <a:noAutofit/>
+                      </wps:bodyPr>
+                    </wps:wsp>
+                  </a:graphicData>
+                </a:graphic>
+              </wp:anchor>
+            </w:drawing>
+          </mc:Choice>
+          <mc:Fallback>
+            <w:pict>
+              <v:roundrect w14:anchorId="6D45ECB4" id="Rounded Rectangle 48" o:spid="_x0000_s1059" style="position:absolute;margin-left:9pt;margin-top:40.95pt;width:129pt;height:63pt;z-index:251685888;visibility:visible;mso-wrap-style:square;mso-wrap-distance-left:9pt;mso-wrap-distance-top:0;mso-wrap-distance-right:9pt;mso-wrap-distance-bottom:0;mso-position-horizontal:absolute;mso-position-horizontal-relative:text;mso-position-vertical:absolute;mso-position-vertical-relative:text;v-text-anchor:middle" arcsize="10923f" o:gfxdata="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" fillcolor="#10cf9b [3207]" strokecolor="#08674c [1607]" strokeweight="1pt">
+                <v:stroke joinstyle="miter"/>
+                <v:textbox>
+                  <w:txbxContent>
+                    <w:p>
+                      <w:pPr>
+                        <w:jc w:val="center"/>
+                        <w:rPr>
+                          <w:lang w:val="en-CA"/>
+                        </w:rPr>
+                      </w:pPr>
+                      <w:r>
+                        <w:rPr>
+                          <w:lang w:val="en-CA"/>
+                        </w:rPr>
+                        <w:t>Webclient.py</w:t>
+                      </w:r>
+                    </w:p>
+                  </w:txbxContent>
+                </v:textbox>
+                <w10:wrap type="square"/>
+              </v:roundrect>
+            </w:pict>
+          </mc:Fallback>
+        </mc:AlternateContent>
+      </w:r>
+      <w:r>
+        <w:t>admin</w:t>
+      </w:r>
+      <w:r>
+        <w:softHyphen/>
+        <w:t>istrator view</w:t>
+      </w:r>
+    </w:p>
+    <w:p>
+      <w:r>
+        <w:rPr>
+          <w:noProof/>
+          <w:lang w:val="en-CA" w:eastAsia="en-CA"/>
+        </w:rPr>
+        <w:lastRenderedPageBreak/>
+        <mc:AlternateContent>
+          <mc:Choice Requires="wps">
+            <w:drawing>
+              <wp:anchor distT="0" distB="0" distL="114300" distR="114300" simplePos="0" relativeHeight="251696128" behindDoc="0" locked="0" layoutInCell="1" allowOverlap="1" wp14:anchorId="406E531A" wp14:editId="6376EE00">
+                <wp:simplePos x="0" y="0"/>
+                <wp:positionH relativeFrom="margin">
+                  <wp:align>left</wp:align>
+                </wp:positionH>
+                <wp:positionV relativeFrom="paragraph">
+                  <wp:posOffset>-1531464</wp:posOffset>
+                </wp:positionV>
+                <wp:extent cx="1638300" cy="800100"/>
+                <wp:effectExtent l="0" t="0" r="19050" b="19050"/>
+                <wp:wrapSquare wrapText="bothSides"/>
+                <wp:docPr id="23" name="Rounded Rectangle 23"/>
+                <wp:cNvGraphicFramePr/>
+                <a:graphic xmlns:a="http://schemas.openxmlformats.org/drawingml/2006/main">
+                  <a:graphicData uri="http://schemas.microsoft.com/office/word/2010/wordprocessingShape">
+                    <wps:wsp>
+                      <wps:cNvSpPr/>
+                      <wps:spPr>
+                        <a:xfrm>
+                          <a:off x="0" y="0"/>
+                          <a:ext cx="1638300" cy="800100"/>
+                        </a:xfrm>
+                        <a:prstGeom prst="roundRect">
+                          <a:avLst/>
+                        </a:prstGeom>
+                      </wps:spPr>
+                      <wps:style>
+                        <a:lnRef idx="2">
+                          <a:schemeClr val="accent2">
+                            <a:shade val="50000"/>
+                          </a:schemeClr>
+                        </a:lnRef>
+                        <a:fillRef idx="1">
+                          <a:schemeClr val="accent2"/>
+                        </a:fillRef>
+                        <a:effectRef idx="0">
+                          <a:schemeClr val="accent2"/>
+                        </a:effectRef>
+                        <a:fontRef idx="minor">
+                          <a:schemeClr val="lt1"/>
+                        </a:fontRef>
+                      </wps:style>
+                      <wps:txbx>
+                        <w:txbxContent>
+                          <w:p>
+                            <w:pPr>
+                              <w:jc w:val="center"/>
+                              <w:rPr>
+                                <w:lang w:val="en-CA"/>
+                              </w:rPr>
+                            </w:pPr>
+                            <w:r>
+                              <w:rPr>
+                                <w:lang w:val="en-CA"/>
+                              </w:rPr>
+                              <w:t>Sqlite3.py/DBInterface.py</w:t>
+                            </w:r>
+                          </w:p>
+                        </w:txbxContent>
+                      </wps:txbx>
+                      <wps:bodyPr rot="0" spcFirstLastPara="0" vertOverflow="overflow" horzOverflow="overflow" vert="horz" wrap="square" lIns="91440" tIns="45720" rIns="91440" bIns="45720" numCol="1" spcCol="0" rtlCol="0" fromWordArt="0" anchor="ctr" anchorCtr="0" forceAA="0" compatLnSpc="1">
+                        <a:prstTxWarp prst="textNoShape">
+                          <a:avLst/>
+                        </a:prstTxWarp>
+                        <a:noAutofit/>
+                      </wps:bodyPr>
+                    </wps:wsp>
+                  </a:graphicData>
+                </a:graphic>
+              </wp:anchor>
+            </w:drawing>
+          </mc:Choice>
+          <mc:Fallback>
+            <w:pict>
+              <v:roundrect w14:anchorId="406E531A" id="Rounded Rectangle 23" o:spid="_x0000_s1060" style="position:absolute;margin-left:0;margin-top:-120.6pt;width:129pt;height:63pt;z-index:251696128;visibility:visible;mso-wrap-style:square;mso-wrap-distance-left:9pt;mso-wrap-distance-top:0;mso-wrap-distance-right:9pt;mso-wrap-distance-bottom:0;mso-position-horizontal:left;mso-position-horizontal-relative:margin;mso-position-vertical:absolute;mso-position-vertical-relative:text;v-text-anchor:middle" arcsize="10923f" o:gfxdata="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" fillcolor="#009dd9 [3205]" strokecolor="#004d6c [1605]" strokeweight="1pt">
+                <v:stroke joinstyle="miter"/>
+                <v:textbox>
+                  <w:txbxContent>
+                    <w:p>
+                      <w:pPr>
+                        <w:jc w:val="center"/>
+                        <w:rPr>
+                          <w:lang w:val="en-CA"/>
+                        </w:rPr>
+                      </w:pPr>
+                      <w:r>
+                        <w:rPr>
+                          <w:lang w:val="en-CA"/>
+                        </w:rPr>
+                        <w:t>Sqlite3.py/DBInterface.py</w:t>
+                      </w:r>
+                    </w:p>
+                  </w:txbxContent>
+                </v:textbox>
+                <w10:wrap type="square" anchorx="margin"/>
+              </v:roundrect>
+            </w:pict>
+          </mc:Fallback>
+        </mc:AlternateContent>
+      </w:r>
+      <w:r>
+        <w:rPr>
+          <w:noProof/>
+          <w:lang w:val="en-CA" w:eastAsia="en-CA"/>
+        </w:rPr>
+        <mc:AlternateContent>
+          <mc:Choice Requires="wps">
+            <w:drawing>
+              <wp:anchor distT="0" distB="0" distL="114300" distR="114300" simplePos="0" relativeHeight="251697152" behindDoc="0" locked="0" layoutInCell="1" allowOverlap="1" wp14:anchorId="054D4154" wp14:editId="7FCFD84D">
+                <wp:simplePos x="0" y="0"/>
+                <wp:positionH relativeFrom="column">
+                  <wp:posOffset>3632448</wp:posOffset>
+                </wp:positionH>
+                <wp:positionV relativeFrom="paragraph">
+                  <wp:posOffset>-1477496</wp:posOffset>
+                </wp:positionV>
+                <wp:extent cx="1638300" cy="800100"/>
+                <wp:effectExtent l="0" t="0" r="19050" b="19050"/>
+                <wp:wrapThrough wrapText="bothSides">
+                  <wp:wrapPolygon edited="0">
+                    <wp:start x="502" y="0"/>
+                    <wp:lineTo x="0" y="1543"/>
+                    <wp:lineTo x="0" y="20571"/>
+                    <wp:lineTo x="502" y="21600"/>
+                    <wp:lineTo x="21098" y="21600"/>
+                    <wp:lineTo x="21600" y="20571"/>
+                    <wp:lineTo x="21600" y="1029"/>
+                    <wp:lineTo x="21098" y="0"/>
+                    <wp:lineTo x="502" y="0"/>
+                  </wp:wrapPolygon>
+                </wp:wrapThrough>
+                <wp:docPr id="2" name="Rounded Rectangle 2"/>
+                <wp:cNvGraphicFramePr/>
+                <a:graphic xmlns:a="http://schemas.openxmlformats.org/drawingml/2006/main">
+                  <a:graphicData uri="http://schemas.microsoft.com/office/word/2010/wordprocessingShape">
+                    <wps:wsp>
+                      <wps:cNvSpPr/>
+                      <wps:spPr>
+                        <a:xfrm>
+                          <a:off x="0" y="0"/>
+                          <a:ext cx="1638300" cy="800100"/>
+                        </a:xfrm>
+                        <a:prstGeom prst="roundRect">
+                          <a:avLst/>
+                        </a:prstGeom>
+                      </wps:spPr>
+                      <wps:style>
+                        <a:lnRef idx="2">
+                          <a:schemeClr val="accent2">
+                            <a:shade val="50000"/>
+                          </a:schemeClr>
+                        </a:lnRef>
+                        <a:fillRef idx="1">
+                          <a:schemeClr val="accent2"/>
+                        </a:fillRef>
+                        <a:effectRef idx="0">
+                          <a:schemeClr val="accent2"/>
+                        </a:effectRef>
+                        <a:fontRef idx="minor">
+                          <a:schemeClr val="lt1"/>
+                        </a:fontRef>
+                      </wps:style>
+                      <wps:txbx>
+                        <w:txbxContent>
+                          <w:p>
+                            <w:pPr>
+                              <w:jc w:val="center"/>
+                              <w:rPr>
+                                <w:lang w:val="en-CA"/>
+                              </w:rPr>
+                            </w:pPr>
+                            <w:r>
+                              <w:rPr>
+                                <w:lang w:val="en-CA"/>
+                              </w:rPr>
+                              <w:t>Secure.py</w:t>
+                            </w:r>
+                          </w:p>
+                        </w:txbxContent>
+                      </wps:txbx>
+                      <wps:bodyPr rot="0" spcFirstLastPara="0" vertOverflow="overflow" horzOverflow="overflow" vert="horz" wrap="square" lIns="91440" tIns="45720" rIns="91440" bIns="45720" numCol="1" spcCol="0" rtlCol="0" fromWordArt="0" anchor="ctr" anchorCtr="0" forceAA="0" compatLnSpc="1">
+                        <a:prstTxWarp prst="textNoShape">
+                          <a:avLst/>
+                        </a:prstTxWarp>
+                        <a:noAutofit/>
+                      </wps:bodyPr>
+                    </wps:wsp>
+                  </a:graphicData>
+                </a:graphic>
+              </wp:anchor>
+            </w:drawing>
+          </mc:Choice>
+          <mc:Fallback>
+            <w:pict>
+              <v:roundrect w14:anchorId="054D4154" id="Rounded Rectangle 2" o:spid="_x0000_s1061" style="position:absolute;margin-left:286pt;margin-top:-116.35pt;width:129pt;height:63pt;z-index:251697152;visibility:visible;mso-wrap-style:square;mso-wrap-distance-left:9pt;mso-wrap-distance-top:0;mso-wrap-distance-right:9pt;mso-wrap-distance-bottom:0;mso-position-horizontal:absolute;mso-position-horizontal-relative:text;mso-position-vertical:absolute;mso-position-vertical-relative:text;v-text-anchor:middle" arcsize="10923f" o:gfxdata="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" fillcolor="#009dd9 [3205]" strokecolor="#004d6c [1605]" strokeweight="1pt">
+                <v:stroke joinstyle="miter"/>
+                <v:textbox>
+                  <w:txbxContent>
+                    <w:p>
+                      <w:pPr>
+                        <w:jc w:val="center"/>
+                        <w:rPr>
+                          <w:lang w:val="en-CA"/>
+                        </w:rPr>
+                      </w:pPr>
+                      <w:r>
+                        <w:rPr>
+                          <w:lang w:val="en-CA"/>
+                        </w:rPr>
+                        <w:t>Secure.py</w:t>
+                      </w:r>
+                    </w:p>
+                  </w:txbxContent>
+                </v:textbox>
+                <w10:wrap type="through"/>
+              </v:roundrect>
+            </w:pict>
+          </mc:Fallback>
+        </mc:AlternateContent>
+      </w:r>
+      <w:r>
+        <w:rPr>
+          <w:noProof/>
+          <w:lang w:val="en-CA" w:eastAsia="en-CA"/>
+        </w:rPr>
+        <mc:AlternateContent>
+          <mc:Choice Requires="wps">
+            <w:drawing>
+              <wp:anchor distT="0" distB="0" distL="114300" distR="114300" simplePos="0" relativeHeight="251694080" behindDoc="0" locked="0" layoutInCell="1" allowOverlap="1" wp14:anchorId="3C227F63" wp14:editId="127DCAF1">
+                <wp:simplePos x="0" y="0"/>
+                <wp:positionH relativeFrom="column">
+                  <wp:posOffset>-159080</wp:posOffset>
+                </wp:positionH>
+                <wp:positionV relativeFrom="paragraph">
+                  <wp:posOffset>-411381</wp:posOffset>
+                </wp:positionV>
+                <wp:extent cx="5943600" cy="2276475"/>
+                <wp:effectExtent l="0" t="0" r="19050" b="28575"/>
+                <wp:wrapSquare wrapText="bothSides"/>
+                <wp:docPr id="32" name="Rounded Rectangle 32"/>
+                <wp:cNvGraphicFramePr/>
+                <a:graphic xmlns:a="http://schemas.openxmlformats.org/drawingml/2006/main">
+                  <a:graphicData uri="http://schemas.microsoft.com/office/word/2010/wordprocessingShape">
+                    <wps:wsp>
+                      <wps:cNvSpPr/>
+                      <wps:spPr>
+                        <a:xfrm>
+                          <a:off x="0" y="0"/>
+                          <a:ext cx="5943600" cy="2276475"/>
+                        </a:xfrm>
+                        <a:prstGeom prst="roundRect">
+                          <a:avLst/>
+                        </a:prstGeom>
+                        <a:noFill/>
+                      </wps:spPr>
+                      <wps:style>
+                        <a:lnRef idx="2">
+                          <a:schemeClr val="accent2"/>
+                        </a:lnRef>
+                        <a:fillRef idx="1">
+                          <a:schemeClr val="lt1"/>
+                        </a:fillRef>
+                        <a:effectRef idx="0">
+                          <a:schemeClr val="accent2"/>
+                        </a:effectRef>
+                        <a:fontRef idx="minor">
+                          <a:schemeClr val="dk1"/>
+                        </a:fontRef>
+                      </wps:style>
+                      <wps:txbx>
+                        <w:txbxContent>
+                          <w:p>
+                            <w:pPr>
+                              <w:jc w:val="center"/>
+                            </w:pPr>
+                            <w:r>
+                              <w:t>Data Layer (</w:t>
+                            </w:r>
+                            <w:proofErr w:type="spellStart"/>
+                            <w:r>
+                              <w:t>Sqlite</w:t>
+                            </w:r>
+                            <w:proofErr w:type="spellEnd"/>
+                            <w:r>
+                              <w:t>/Python</w:t>
+                            </w:r>
+                            <w:r>
+                              <w:t>)</w:t>
+                            </w:r>
+                          </w:p>
+                        </w:txbxContent>
+                      </wps:txbx>
+                      <wps:bodyPr rot="0" spcFirstLastPara="0" vertOverflow="overflow" horzOverflow="overflow" vert="horz" wrap="square" lIns="91440" tIns="45720" rIns="91440" bIns="45720" numCol="1" spcCol="0" rtlCol="0" fromWordArt="0" anchor="t" anchorCtr="0" forceAA="0" compatLnSpc="1">
+                        <a:prstTxWarp prst="textNoShape">
+                          <a:avLst/>
+                        </a:prstTxWarp>
+                        <a:noAutofit/>
+                      </wps:bodyPr>
+                    </wps:wsp>
+                  </a:graphicData>
+                </a:graphic>
+                <wp14:sizeRelH relativeFrom="margin">
+                  <wp14:pctWidth>0</wp14:pctWidth>
+                </wp14:sizeRelH>
+                <wp14:sizeRelV relativeFrom="margin">
+                  <wp14:pctHeight>0</wp14:pctHeight>
+                </wp14:sizeRelV>
+              </wp:anchor>
+            </w:drawing>
+          </mc:Choice>
+          <mc:Fallback>
+            <w:pict>
+              <v:roundrect w14:anchorId="3C227F63" id="Rounded Rectangle 32" o:spid="_x0000_s1062" style="position:absolute;margin-left:-12.55pt;margin-top:-32.4pt;width:468pt;height:179.25pt;z-index:251694080;visibility:visible;mso-wrap-style:square;mso-width-percent:0;mso-height-percent:0;mso-wrap-distance-left:9pt;mso-wrap-distance-top:0;mso-wrap-distance-right:9pt;mso-wrap-distance-bottom:0;mso-position-horizontal:absolute;mso-position-horizontal-relative:text;mso-position-vertical:absolute;mso-position-vertical-relative:text;mso-width-percent:0;mso-height-percent:0;mso-width-relative:margin;mso-height-relative:margin;v-text-anchor:top" arcsize="10923f" o:gfxdata="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" filled="f" strokecolor="#009dd9 [3205]" strokeweight="1pt">
+                <v:stroke joinstyle="miter"/>
+                <v:textbox>
+                  <w:txbxContent>
+                    <w:p>
+                      <w:pPr>
+                        <w:jc w:val="center"/>
+                      </w:pPr>
+                      <w:r>
+                        <w:t>Data Layer (</w:t>
+                      </w:r>
+                      <w:proofErr w:type="spellStart"/>
+                      <w:r>
+                        <w:t>Sqlite</w:t>
+                      </w:r>
+                      <w:proofErr w:type="spellEnd"/>
+                      <w:r>
+                        <w:t>/Python</w:t>
+                      </w:r>
+                      <w:r>
+                        <w:t>)</w:t>
+                      </w:r>
+                    </w:p>
+                  </w:txbxContent>
+                </v:textbox>
+                <w10:wrap type="square"/>
+              </v:roundrect>
+            </w:pict>
+          </mc:Fallback>
+        </mc:AlternateContent>
       </w:r>
     </w:p>
     <w:p/>
@@ -4507,7 +5760,6 @@
         <w:pStyle w:val="Heading2"/>
       </w:pPr>
       <w:r>
-        <w:lastRenderedPageBreak/>
         <w:t>Class diagram</w:t>
       </w:r>
     </w:p>
@@ -4533,7 +5785,7 @@
                     <pic:cNvPicPr/>
                   </pic:nvPicPr>
                   <pic:blipFill>
-                    <a:blip r:embed="rId14"/>
+                    <a:blip r:embed="rId15"/>
                     <a:stretch>
                       <a:fillRect/>
                     </a:stretch>
@@ -7292,6 +8544,7 @@
   <w:style w:type="character" w:default="1" w:styleId="DefaultParagraphFont">
     <w:name w:val="Default Paragraph Font"/>
     <w:uiPriority w:val="1"/>
+    <w:semiHidden/>
     <w:unhideWhenUsed/>
   </w:style>
   <w:style w:type="table" w:default="1" w:styleId="TableNormal">
@@ -7747,6 +9000,17 @@
       <w:contextualSpacing/>
     </w:pPr>
   </w:style>
+  <w:style w:type="character" w:styleId="Hyperlink">
+    <w:name w:val="Hyperlink"/>
+    <w:basedOn w:val="DefaultParagraphFont"/>
+    <w:uiPriority w:val="99"/>
+    <w:unhideWhenUsed/>
+    <w:rsid w:val="00713B00"/>
+    <w:rPr>
+      <w:color w:val="F49100" w:themeColor="hyperlink"/>
+      <w:u w:val="single"/>
+    </w:rPr>
+  </w:style>
 </w:styles>
 </file>
 
@@ -8033,7 +9297,7 @@
 </file>
 
 <file path=customXml/itemProps2.xml><?xml version="1.0" encoding="utf-8"?>
-<ds:datastoreItem xmlns:ds="http://schemas.openxmlformats.org/officeDocument/2006/customXml" ds:itemID="{866646E1-EDD5-40DB-95BD-9E4AA7A46068}">
+<ds:datastoreItem xmlns:ds="http://schemas.openxmlformats.org/officeDocument/2006/customXml" ds:itemID="{06903A8D-6107-4D4D-8B9B-DD32AEF63835}">
   <ds:schemaRefs>
     <ds:schemaRef ds:uri="http://schemas.openxmlformats.org/officeDocument/2006/bibliography"/>
   </ds:schemaRefs>

</xml_diff>